<commit_message>
add advocate version of validation/do not call. Fix validation/do not call template.
</commit_message>
<xml_diff>
--- a/docassemble/Collection/data/templates/letter_to_collector_template.docx
+++ b/docassemble/Collection/data/templates/letter_to_collector_template.docx
@@ -4,9 +4,7 @@
   <w:body>
     <w:p>
       <w:bookmarkStart w:id="0" w:name="_gjdgxs" w:colFirst="0" w:colLast="0"/>
-      <w:bookmarkStart w:id="1" w:name="_GoBack"/>
       <w:bookmarkEnd w:id="0"/>
-      <w:bookmarkEnd w:id="1"/>
       <w:proofErr w:type="gramStart"/>
       <w:r>
         <w:t xml:space="preserve">{{ </w:t>
@@ -874,6 +872,13 @@
         <w:t>.</w:t>
       </w:r>
     </w:p>
+    <w:p>
+      <w:bookmarkStart w:id="1" w:name="_GoBack"/>
+      <w:bookmarkEnd w:id="1"/>
+      <w:r>
+        <w:t>{% endif %}</w:t>
+      </w:r>
+    </w:p>
     <w:p/>
     <w:p>
       <w:r>
@@ -978,11 +983,6 @@
           <w:color w:val="000000"/>
         </w:rPr>
         <w:t>%}</w:t>
-      </w:r>
-    </w:p>
-    <w:p>
-      <w:r>
-        <w:t>{% endif %}</w:t>
       </w:r>
     </w:p>
     <w:p>

</xml_diff>